<commit_message>
Criação do desafio 12 e atualização de Sumário
</commit_message>
<xml_diff>
--- a/sumario-modulo1.docx
+++ b/sumario-modulo1.docx
@@ -123,61 +123,33 @@
           <w:szCs w:val="48"/>
           <w:u w:val="single"/>
         </w:rPr>
-        <w:t xml:space="preserve">Ex004 – Criando </w:t>
-      </w:r>
-      <w:proofErr w:type="spellStart"/>
-      <w:r>
-        <w:rPr>
-          <w:b/>
-          <w:bCs/>
-          <w:i/>
-          <w:iCs/>
-          <w:sz w:val="48"/>
-          <w:szCs w:val="48"/>
-          <w:u w:val="single"/>
-        </w:rPr>
-        <w:t>Favicon</w:t>
-      </w:r>
-      <w:proofErr w:type="spellEnd"/>
-    </w:p>
-    <w:p>
-      <w:pPr>
-        <w:rPr>
-          <w:b/>
-          <w:bCs/>
-          <w:i/>
-          <w:iCs/>
-          <w:sz w:val="48"/>
-          <w:szCs w:val="48"/>
-          <w:u w:val="single"/>
-        </w:rPr>
-      </w:pPr>
-      <w:r>
-        <w:rPr>
-          <w:b/>
-          <w:bCs/>
-          <w:i/>
-          <w:iCs/>
-          <w:sz w:val="48"/>
-          <w:szCs w:val="48"/>
-          <w:u w:val="single"/>
-        </w:rPr>
-        <w:t xml:space="preserve">EX005 – Teste com </w:t>
-      </w:r>
-      <w:proofErr w:type="spellStart"/>
-      <w:r>
-        <w:rPr>
-          <w:b/>
-          <w:bCs/>
-          <w:i/>
-          <w:iCs/>
-          <w:sz w:val="48"/>
-          <w:szCs w:val="48"/>
-          <w:u w:val="single"/>
-        </w:rPr>
-        <w:t>Emojis</w:t>
-      </w:r>
-      <w:proofErr w:type="spellEnd"/>
+        <w:t>Ex004 – Criando Favicon</w:t>
+      </w:r>
+    </w:p>
+    <w:p>
+      <w:pPr>
+        <w:rPr>
+          <w:b/>
+          <w:bCs/>
+          <w:i/>
+          <w:iCs/>
+          <w:sz w:val="48"/>
+          <w:szCs w:val="48"/>
+          <w:u w:val="single"/>
+        </w:rPr>
+      </w:pPr>
+      <w:r>
+        <w:rPr>
+          <w:b/>
+          <w:bCs/>
+          <w:i/>
+          <w:iCs/>
+          <w:sz w:val="48"/>
+          <w:szCs w:val="48"/>
+          <w:u w:val="single"/>
+        </w:rPr>
+        <w:t>EX005 – Teste com Emojis</w:t>
+      </w:r>
     </w:p>
     <w:p>
       <w:pPr>
@@ -289,7 +261,6 @@
         </w:rPr>
         <w:t xml:space="preserve">, </w:t>
       </w:r>
-      <w:proofErr w:type="spellStart"/>
       <w:r>
         <w:rPr>
           <w:b/>
@@ -302,7 +273,6 @@
         </w:rPr>
         <w:t>Enfâse</w:t>
       </w:r>
-      <w:proofErr w:type="spellEnd"/>
       <w:r>
         <w:rPr>
           <w:b/>
@@ -349,22 +319,8 @@
           <w:szCs w:val="48"/>
           <w:u w:val="single"/>
         </w:rPr>
-        <w:t xml:space="preserve">, Texto sobrescrito e </w:t>
-      </w:r>
-      <w:proofErr w:type="spellStart"/>
-      <w:r>
-        <w:rPr>
-          <w:b/>
-          <w:bCs/>
-          <w:i/>
-          <w:iCs/>
-          <w:sz w:val="48"/>
-          <w:szCs w:val="48"/>
-          <w:u w:val="single"/>
-        </w:rPr>
-        <w:t>Subescrito</w:t>
-      </w:r>
-      <w:proofErr w:type="spellEnd"/>
+        <w:t>, Texto sobrescrito e Subescrito</w:t>
+      </w:r>
     </w:p>
     <w:p>
       <w:pPr>
@@ -412,59 +368,7 @@
           <w:szCs w:val="48"/>
           <w:u w:val="single"/>
         </w:rPr>
-        <w:t xml:space="preserve"> – Código Fonte (</w:t>
-      </w:r>
-      <w:proofErr w:type="spellStart"/>
-      <w:r>
-        <w:rPr>
-          <w:b/>
-          <w:bCs/>
-          <w:i/>
-          <w:iCs/>
-          <w:sz w:val="48"/>
-          <w:szCs w:val="48"/>
-          <w:u w:val="single"/>
-        </w:rPr>
-        <w:t>code</w:t>
-      </w:r>
-      <w:proofErr w:type="spellEnd"/>
-      <w:r>
-        <w:rPr>
-          <w:b/>
-          <w:bCs/>
-          <w:i/>
-          <w:iCs/>
-          <w:sz w:val="48"/>
-          <w:szCs w:val="48"/>
-          <w:u w:val="single"/>
-        </w:rPr>
-        <w:t xml:space="preserve"> e </w:t>
-      </w:r>
-      <w:proofErr w:type="spellStart"/>
-      <w:r>
-        <w:rPr>
-          <w:b/>
-          <w:bCs/>
-          <w:i/>
-          <w:iCs/>
-          <w:sz w:val="48"/>
-          <w:szCs w:val="48"/>
-          <w:u w:val="single"/>
-        </w:rPr>
-        <w:t>pre</w:t>
-      </w:r>
-      <w:proofErr w:type="spellEnd"/>
-      <w:r>
-        <w:rPr>
-          <w:b/>
-          <w:bCs/>
-          <w:i/>
-          <w:iCs/>
-          <w:sz w:val="48"/>
-          <w:szCs w:val="48"/>
-          <w:u w:val="single"/>
-        </w:rPr>
-        <w:t>), Citação simples e completa, Abreviação e Texto invertido</w:t>
+        <w:t xml:space="preserve"> – Código Fonte (code e pre), Citação simples e completa, Abreviação e Texto invertido</w:t>
       </w:r>
     </w:p>
     <w:p>
@@ -564,33 +468,7 @@
           <w:szCs w:val="48"/>
           <w:u w:val="single"/>
         </w:rPr>
-        <w:t xml:space="preserve">, </w:t>
-      </w:r>
-      <w:proofErr w:type="spellStart"/>
-      <w:r>
-        <w:rPr>
-          <w:b/>
-          <w:bCs/>
-          <w:i/>
-          <w:iCs/>
-          <w:sz w:val="48"/>
-          <w:szCs w:val="48"/>
-          <w:u w:val="single"/>
-        </w:rPr>
-        <w:t>Aúdio</w:t>
-      </w:r>
-      <w:proofErr w:type="spellEnd"/>
-      <w:r>
-        <w:rPr>
-          <w:b/>
-          <w:bCs/>
-          <w:i/>
-          <w:iCs/>
-          <w:sz w:val="48"/>
-          <w:szCs w:val="48"/>
-          <w:u w:val="single"/>
-        </w:rPr>
-        <w:t xml:space="preserve"> e Vídeo</w:t>
+        <w:t>, Aúdio e Vídeo</w:t>
       </w:r>
     </w:p>
     <w:p>
@@ -849,97 +727,32 @@
           <w:szCs w:val="48"/>
           <w:u w:val="single"/>
         </w:rPr>
-        <w:t xml:space="preserve">Ex020 – </w:t>
-      </w:r>
-      <w:proofErr w:type="spellStart"/>
-      <w:r>
-        <w:rPr>
-          <w:b/>
-          <w:bCs/>
-          <w:i/>
-          <w:iCs/>
-          <w:sz w:val="48"/>
-          <w:szCs w:val="48"/>
-          <w:u w:val="single"/>
-        </w:rPr>
-        <w:t>Pseudos</w:t>
-      </w:r>
-      <w:proofErr w:type="spellEnd"/>
-      <w:r>
-        <w:rPr>
-          <w:b/>
-          <w:bCs/>
-          <w:i/>
-          <w:iCs/>
-          <w:sz w:val="48"/>
-          <w:szCs w:val="48"/>
-          <w:u w:val="single"/>
-        </w:rPr>
-        <w:t xml:space="preserve"> Classes e </w:t>
-      </w:r>
-      <w:proofErr w:type="spellStart"/>
-      <w:r>
-        <w:rPr>
-          <w:b/>
-          <w:bCs/>
-          <w:i/>
-          <w:iCs/>
-          <w:sz w:val="48"/>
-          <w:szCs w:val="48"/>
-          <w:u w:val="single"/>
-        </w:rPr>
-        <w:t>Pseudos</w:t>
-      </w:r>
-      <w:proofErr w:type="spellEnd"/>
-      <w:r>
-        <w:rPr>
-          <w:b/>
-          <w:bCs/>
-          <w:i/>
-          <w:iCs/>
-          <w:sz w:val="48"/>
-          <w:szCs w:val="48"/>
-          <w:u w:val="single"/>
-        </w:rPr>
-        <w:t xml:space="preserve"> Elementos</w:t>
-      </w:r>
-    </w:p>
-    <w:p>
-      <w:pPr>
-        <w:rPr>
-          <w:b/>
-          <w:bCs/>
-          <w:i/>
-          <w:iCs/>
-          <w:sz w:val="48"/>
-          <w:szCs w:val="48"/>
-          <w:u w:val="single"/>
-        </w:rPr>
-      </w:pPr>
-      <w:r>
-        <w:rPr>
-          <w:b/>
-          <w:bCs/>
-          <w:i/>
-          <w:iCs/>
-          <w:sz w:val="48"/>
-          <w:szCs w:val="48"/>
-          <w:u w:val="single"/>
-        </w:rPr>
-        <w:t xml:space="preserve">Ex021 – </w:t>
-      </w:r>
-      <w:proofErr w:type="spellStart"/>
-      <w:r>
-        <w:rPr>
-          <w:b/>
-          <w:bCs/>
-          <w:i/>
-          <w:iCs/>
-          <w:sz w:val="48"/>
-          <w:szCs w:val="48"/>
-          <w:u w:val="single"/>
-        </w:rPr>
-        <w:t>B</w:t>
+        <w:t>Ex020 – Pseudos Classes e Pseudos Elementos</w:t>
+      </w:r>
+    </w:p>
+    <w:p>
+      <w:pPr>
+        <w:rPr>
+          <w:b/>
+          <w:bCs/>
+          <w:i/>
+          <w:iCs/>
+          <w:sz w:val="48"/>
+          <w:szCs w:val="48"/>
+          <w:u w:val="single"/>
+        </w:rPr>
+      </w:pPr>
+      <w:r>
+        <w:rPr>
+          <w:b/>
+          <w:bCs/>
+          <w:i/>
+          <w:iCs/>
+          <w:sz w:val="48"/>
+          <w:szCs w:val="48"/>
+          <w:u w:val="single"/>
+        </w:rPr>
+        <w:t>Ex021 – B</w:t>
       </w:r>
       <w:r>
         <w:rPr>
@@ -953,137 +766,30 @@
         </w:rPr>
         <w:t>lock</w:t>
       </w:r>
-      <w:proofErr w:type="spellEnd"/>
-      <w:r>
-        <w:rPr>
-          <w:b/>
-          <w:bCs/>
-          <w:i/>
-          <w:iCs/>
-          <w:sz w:val="48"/>
-          <w:szCs w:val="48"/>
-          <w:u w:val="single"/>
-        </w:rPr>
-        <w:t xml:space="preserve"> </w:t>
-      </w:r>
-      <w:proofErr w:type="spellStart"/>
-      <w:r>
-        <w:rPr>
-          <w:b/>
-          <w:bCs/>
-          <w:i/>
-          <w:iCs/>
-          <w:sz w:val="48"/>
-          <w:szCs w:val="48"/>
-          <w:u w:val="single"/>
-        </w:rPr>
-        <w:t>level</w:t>
-      </w:r>
-      <w:proofErr w:type="spellEnd"/>
-      <w:r>
-        <w:rPr>
-          <w:b/>
-          <w:bCs/>
-          <w:i/>
-          <w:iCs/>
-          <w:sz w:val="48"/>
-          <w:szCs w:val="48"/>
-          <w:u w:val="single"/>
-        </w:rPr>
-        <w:t xml:space="preserve">, </w:t>
-      </w:r>
-      <w:proofErr w:type="spellStart"/>
-      <w:r>
-        <w:rPr>
-          <w:b/>
-          <w:bCs/>
-          <w:i/>
-          <w:iCs/>
-          <w:sz w:val="48"/>
-          <w:szCs w:val="48"/>
-          <w:u w:val="single"/>
-        </w:rPr>
-        <w:t>level</w:t>
-      </w:r>
-      <w:proofErr w:type="spellEnd"/>
-      <w:r>
-        <w:rPr>
-          <w:b/>
-          <w:bCs/>
-          <w:i/>
-          <w:iCs/>
-          <w:sz w:val="48"/>
-          <w:szCs w:val="48"/>
-          <w:u w:val="single"/>
-        </w:rPr>
-        <w:t xml:space="preserve"> </w:t>
-      </w:r>
-      <w:proofErr w:type="spellStart"/>
-      <w:r>
-        <w:rPr>
-          <w:b/>
-          <w:bCs/>
-          <w:i/>
-          <w:iCs/>
-          <w:sz w:val="48"/>
-          <w:szCs w:val="48"/>
-          <w:u w:val="single"/>
-        </w:rPr>
-        <w:t>inline</w:t>
-      </w:r>
-      <w:proofErr w:type="spellEnd"/>
-      <w:r>
-        <w:rPr>
-          <w:b/>
-          <w:bCs/>
-          <w:i/>
-          <w:iCs/>
-          <w:sz w:val="48"/>
-          <w:szCs w:val="48"/>
-          <w:u w:val="single"/>
-        </w:rPr>
-        <w:t xml:space="preserve"> e </w:t>
-      </w:r>
-      <w:proofErr w:type="spellStart"/>
-      <w:r>
-        <w:rPr>
-          <w:b/>
-          <w:bCs/>
-          <w:i/>
-          <w:iCs/>
-          <w:sz w:val="48"/>
-          <w:szCs w:val="48"/>
-          <w:u w:val="single"/>
-        </w:rPr>
-        <w:t>grouping</w:t>
-      </w:r>
-      <w:proofErr w:type="spellEnd"/>
-      <w:r>
-        <w:rPr>
-          <w:b/>
-          <w:bCs/>
-          <w:i/>
-          <w:iCs/>
-          <w:sz w:val="48"/>
-          <w:szCs w:val="48"/>
-          <w:u w:val="single"/>
-        </w:rPr>
-        <w:t xml:space="preserve"> </w:t>
-      </w:r>
-      <w:proofErr w:type="spellStart"/>
-      <w:r>
-        <w:rPr>
-          <w:b/>
-          <w:bCs/>
-          <w:i/>
-          <w:iCs/>
-          <w:sz w:val="48"/>
-          <w:szCs w:val="48"/>
-          <w:u w:val="single"/>
-        </w:rPr>
-        <w:t>tags</w:t>
-      </w:r>
-      <w:proofErr w:type="spellEnd"/>
+      <w:r>
+        <w:rPr>
+          <w:b/>
+          <w:bCs/>
+          <w:i/>
+          <w:iCs/>
+          <w:sz w:val="48"/>
+          <w:szCs w:val="48"/>
+          <w:u w:val="single"/>
+        </w:rPr>
+        <w:t xml:space="preserve"> level</w:t>
+      </w:r>
+      <w:r>
+        <w:rPr>
+          <w:b/>
+          <w:bCs/>
+          <w:i/>
+          <w:iCs/>
+          <w:sz w:val="48"/>
+          <w:szCs w:val="48"/>
+          <w:u w:val="single"/>
+        </w:rPr>
+        <w:t>, level inline e grouping tags</w:t>
+      </w:r>
     </w:p>
     <w:p>
       <w:pPr>
@@ -1107,22 +813,8 @@
           <w:u w:val="single"/>
         </w:rPr>
         <w:lastRenderedPageBreak/>
-        <w:t xml:space="preserve">Ex022 – Teste de background </w:t>
-      </w:r>
-      <w:proofErr w:type="spellStart"/>
-      <w:r>
-        <w:rPr>
-          <w:b/>
-          <w:bCs/>
-          <w:i/>
-          <w:iCs/>
-          <w:sz w:val="48"/>
-          <w:szCs w:val="48"/>
-          <w:u w:val="single"/>
-        </w:rPr>
-        <w:t>Image</w:t>
-      </w:r>
-      <w:proofErr w:type="spellEnd"/>
+        <w:t>Ex022 – Teste de background Image</w:t>
+      </w:r>
     </w:p>
     <w:p>
       <w:pPr>
@@ -1261,21 +953,8 @@
           <w:sz w:val="48"/>
           <w:szCs w:val="48"/>
         </w:rPr>
-        <w:t xml:space="preserve">D006 – Desafios das </w:t>
-      </w:r>
-      <w:proofErr w:type="spellStart"/>
-      <w:r>
-        <w:rPr>
-          <w:b/>
-          <w:bCs/>
-          <w:i/>
-          <w:iCs/>
-          <w:sz w:val="48"/>
-          <w:szCs w:val="48"/>
-        </w:rPr>
-        <w:t>Tags</w:t>
-      </w:r>
-      <w:proofErr w:type="spellEnd"/>
+        <w:t>D006 – Desafios das Tags</w:t>
+      </w:r>
     </w:p>
     <w:p>
       <w:pPr>
@@ -1368,6 +1047,7 @@
           <w:iCs/>
           <w:sz w:val="48"/>
           <w:szCs w:val="48"/>
+          <w:u w:val="single"/>
         </w:rPr>
       </w:pPr>
       <w:r>
@@ -1381,6 +1061,55 @@
           <w:u w:val="single"/>
         </w:rPr>
         <w:t>D010 – Desafio do primeiro site</w:t>
+      </w:r>
+    </w:p>
+    <w:p>
+      <w:pPr>
+        <w:rPr>
+          <w:b/>
+          <w:bCs/>
+          <w:i/>
+          <w:iCs/>
+          <w:sz w:val="48"/>
+          <w:szCs w:val="48"/>
+          <w:u w:val="single"/>
+        </w:rPr>
+      </w:pPr>
+      <w:r>
+        <w:rPr>
+          <w:b/>
+          <w:bCs/>
+          <w:i/>
+          <w:iCs/>
+          <w:sz w:val="48"/>
+          <w:szCs w:val="48"/>
+          <w:u w:val="single"/>
+        </w:rPr>
+        <w:t>D011 – Desafio do Astronauta</w:t>
+      </w:r>
+    </w:p>
+    <w:p>
+      <w:pPr>
+        <w:rPr>
+          <w:b/>
+          <w:bCs/>
+          <w:i/>
+          <w:iCs/>
+          <w:sz w:val="48"/>
+          <w:szCs w:val="48"/>
+        </w:rPr>
+      </w:pPr>
+      <w:r>
+        <w:rPr>
+          <w:b/>
+          <w:bCs/>
+          <w:i/>
+          <w:iCs/>
+          <w:sz w:val="48"/>
+          <w:szCs w:val="48"/>
+          <w:u w:val="single"/>
+        </w:rPr>
+        <w:t>D012 – Desafio do projeto cordel (efeito paralax)</w:t>
       </w:r>
     </w:p>
     <w:sectPr>

</xml_diff>